<commit_message>
Se agregaron capturas de pantalla del sistema de comprobación, los bookmarts de chrome y el documento con las observaciones de Ruben.
</commit_message>
<xml_diff>
--- a/10-01-2017-ORTIZ_REBOLLEDO-REPORTE_RESIDENCIAS_2016.docx
+++ b/10-01-2017-ORTIZ_REBOLLEDO-REPORTE_RESIDENCIAS_2016.docx
@@ -313,7 +313,7 @@
               </wp:anchor>
             </w:drawing>
           </mc:Choice>
-          <mc:Fallback xmlns:cx1="http://schemas.microsoft.com/office/drawing/2015/9/8/chartex" xmlns:cx2="http://schemas.microsoft.com/office/drawing/2015/10/21/chartex">
+          <mc:Fallback xmlns:cx2="http://schemas.microsoft.com/office/drawing/2015/10/21/chartex" xmlns:cx1="http://schemas.microsoft.com/office/drawing/2015/9/8/chartex">
             <w:pict>
               <v:line w14:anchorId="226EADBF" id="Straight Connector 194" o:spid="_x0000_s1026" style="position:absolute;flip:x;z-index:251674624;visibility:visible;mso-wrap-style:square;mso-width-percent:0;mso-height-percent:0;mso-wrap-distance-left:9pt;mso-wrap-distance-top:0;mso-wrap-distance-right:9pt;mso-wrap-distance-bottom:0;mso-position-horizontal:absolute;mso-position-horizontal-relative:margin;mso-position-vertical:absolute;mso-position-vertical-relative:text;mso-width-percent:0;mso-height-percent:0;mso-width-relative:margin;mso-height-relative:margin" from="12.05pt,11.65pt" to="459.95pt,14.05pt" o:gfxdata="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" strokecolor="#a8d08d [1945]" strokeweight="1.5pt">
                 <v:stroke joinstyle="miter"/>
@@ -394,7 +394,7 @@
               </wp:anchor>
             </w:drawing>
           </mc:Choice>
-          <mc:Fallback xmlns:cx1="http://schemas.microsoft.com/office/drawing/2015/9/8/chartex" xmlns:cx2="http://schemas.microsoft.com/office/drawing/2015/10/21/chartex">
+          <mc:Fallback xmlns:cx2="http://schemas.microsoft.com/office/drawing/2015/10/21/chartex" xmlns:cx1="http://schemas.microsoft.com/office/drawing/2015/9/8/chartex">
             <w:pict>
               <v:line w14:anchorId="388CC942" id="Straight Connector 193" o:spid="_x0000_s1026" style="position:absolute;flip:x;z-index:251672576;visibility:visible;mso-wrap-style:square;mso-width-percent:0;mso-height-percent:0;mso-wrap-distance-left:9pt;mso-wrap-distance-top:0;mso-wrap-distance-right:9pt;mso-wrap-distance-bottom:0;mso-position-horizontal:left;mso-position-horizontal-relative:margin;mso-position-vertical:absolute;mso-position-vertical-relative:text;mso-width-percent:0;mso-height-percent:0;mso-width-relative:margin;mso-height-relative:margin" from="0,.75pt" to="458.8pt,2.3pt" o:gfxdata="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" strokecolor="#538135 [2409]" strokeweight="1.5pt">
                 <v:stroke joinstyle="miter"/>
@@ -489,7 +489,7 @@
               </wp:anchor>
             </w:drawing>
           </mc:Choice>
-          <mc:Fallback xmlns:cx1="http://schemas.microsoft.com/office/drawing/2015/9/8/chartex" xmlns:cx2="http://schemas.microsoft.com/office/drawing/2015/10/21/chartex">
+          <mc:Fallback xmlns:cx2="http://schemas.microsoft.com/office/drawing/2015/10/21/chartex" xmlns:cx1="http://schemas.microsoft.com/office/drawing/2015/9/8/chartex">
             <w:pict>
               <v:line w14:anchorId="79B62EE0" id="Straight Connector 31" o:spid="_x0000_s1026" style="position:absolute;z-index:251668480;visibility:visible;mso-wrap-style:square;mso-width-percent:0;mso-height-percent:0;mso-wrap-distance-left:9pt;mso-wrap-distance-top:0;mso-wrap-distance-right:9pt;mso-wrap-distance-bottom:0;mso-position-horizontal:absolute;mso-position-horizontal-relative:margin;mso-position-vertical:absolute;mso-position-vertical-relative:text;mso-width-percent:0;mso-height-percent:0;mso-width-relative:margin;mso-height-relative:margin" from="-36.5pt,22.35pt" to="-34.85pt,653.65pt" o:gfxdata="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" strokecolor="#538135 [2409]" strokeweight="1.5pt">
                 <v:stroke joinstyle="miter"/>
@@ -597,7 +597,7 @@
               </wp:anchor>
             </w:drawing>
           </mc:Choice>
-          <mc:Fallback xmlns:cx1="http://schemas.microsoft.com/office/drawing/2015/9/8/chartex" xmlns:cx2="http://schemas.microsoft.com/office/drawing/2015/10/21/chartex">
+          <mc:Fallback xmlns:cx2="http://schemas.microsoft.com/office/drawing/2015/10/21/chartex" xmlns:cx1="http://schemas.microsoft.com/office/drawing/2015/9/8/chartex">
             <w:pict>
               <v:line w14:anchorId="4A6371FB" id="Straight Connector 192" o:spid="_x0000_s1026" style="position:absolute;z-index:251670528;visibility:visible;mso-wrap-style:square;mso-width-percent:0;mso-height-percent:0;mso-wrap-distance-left:9pt;mso-wrap-distance-top:0;mso-wrap-distance-right:9pt;mso-wrap-distance-bottom:0;mso-position-horizontal:absolute;mso-position-horizontal-relative:margin;mso-position-vertical:absolute;mso-position-vertical-relative:text;mso-width-percent:0;mso-height-percent:0;mso-width-relative:margin;mso-height-relative:margin" from="-26.45pt,9.4pt" to="-23.95pt,621.45pt" o:gfxdata="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" strokecolor="#a8d08d [1945]" strokeweight="1.5pt">
                 <v:stroke joinstyle="miter"/>
@@ -17458,14 +17458,7 @@
           <w:rFonts w:ascii="Times New Roman" w:hAnsi="Times New Roman" w:cs="Times New Roman"/>
           <w:lang w:val="es-MX" w:eastAsia="es-ES"/>
         </w:rPr>
-        <w:t xml:space="preserve"> </w:t>
-      </w:r>
-      <w:r>
-        <w:rPr>
-          <w:rFonts w:ascii="Times New Roman" w:hAnsi="Times New Roman" w:cs="Times New Roman"/>
-          <w:lang w:val="es-MX" w:eastAsia="es-ES"/>
-        </w:rPr>
-        <w:t xml:space="preserve">Es por eso que, al registrar el primer pesaje, se habilita la lista para seleccionar un producto hasta después de haber seleccionado un transportista. </w:t>
+        <w:t xml:space="preserve"> Es por eso que, al registrar el primer pesaje, se habilita la lista para seleccionar un producto hasta después de haber seleccionado un transportista. </w:t>
       </w:r>
     </w:p>
     <w:p>
@@ -17679,21 +17672,7 @@
           <w:rFonts w:ascii="Times New Roman" w:hAnsi="Times New Roman" w:cs="Times New Roman"/>
           <w:lang w:val="es-MX" w:eastAsia="es-ES"/>
         </w:rPr>
-        <w:t xml:space="preserve">) se capturan </w:t>
-      </w:r>
-      <w:r>
-        <w:rPr>
-          <w:rFonts w:ascii="Times New Roman" w:hAnsi="Times New Roman" w:cs="Times New Roman"/>
-          <w:lang w:val="es-MX" w:eastAsia="es-ES"/>
-        </w:rPr>
-        <w:t>lo</w:t>
-      </w:r>
-      <w:r>
-        <w:rPr>
-          <w:rFonts w:ascii="Times New Roman" w:hAnsi="Times New Roman" w:cs="Times New Roman"/>
-          <w:lang w:val="es-MX" w:eastAsia="es-ES"/>
-        </w:rPr>
-        <w:t>s siguientes datos: el nombre del producto, la empresa transportista y nombre del chofer que se encarga del traslado, la hora y fecha en la que se realiza el pesaje (se capturan automáticamente), las placas del vehículo utilizado, un campo para observaciones, una lista desplegable con las impresoras disponibles para imprimir los reportes y, por supuesto, una caja de texto que muestra el peso actual que registra la báscula.</w:t>
+        <w:t>) se capturan los siguientes datos: el nombre del producto, la empresa transportista y nombre del chofer que se encarga del traslado, la hora y fecha en la que se realiza el pesaje (se capturan automáticamente), las placas del vehículo utilizado, un campo para observaciones, una lista desplegable con las impresoras disponibles para imprimir los reportes y, por supuesto, una caja de texto que muestra el peso actual que registra la báscula.</w:t>
       </w:r>
       <w:r>
         <w:rPr>
@@ -18828,8 +18807,6 @@
         </w:rPr>
         <w:t>Creación de procedimientos almacenados para almacenar información de nuevos productos y transportistas en la base de datos.</w:t>
       </w:r>
-      <w:bookmarkStart w:id="11" w:name="_GoBack"/>
-      <w:bookmarkEnd w:id="11"/>
     </w:p>
     <w:p>
       <w:pPr>
@@ -18963,7 +18940,7 @@
           <w:rFonts w:ascii="Times New Roman" w:hAnsi="Times New Roman" w:cs="Times New Roman"/>
           <w:b/>
           <w:color w:val="000000" w:themeColor="text1"/>
-          <w:sz w:val="24"/>
+          <w:sz w:val="28"/>
           <w:lang w:val="es-MX" w:eastAsia="es-ES"/>
         </w:rPr>
       </w:pPr>
@@ -18972,7 +18949,7 @@
           <w:rFonts w:ascii="Times New Roman" w:hAnsi="Times New Roman" w:cs="Times New Roman"/>
           <w:b/>
           <w:color w:val="000000" w:themeColor="text1"/>
-          <w:sz w:val="24"/>
+          <w:sz w:val="28"/>
           <w:lang w:val="es-MX" w:eastAsia="es-ES"/>
         </w:rPr>
         <w:t>Sistema de Báscula Web</w:t>
@@ -18994,16 +18971,50 @@
           <w:color w:val="000000" w:themeColor="text1"/>
           <w:lang w:val="es-MX" w:eastAsia="es-ES"/>
         </w:rPr>
-        <w:t>Ayy amlo</w:t>
+        <w:t>Como se ha mencionado con anterioridad, el sistema de báscula consta de dos partes, la parte de escritorio y la parte web. La primera siendo utilizada por el personal de seguridad en la caseta de vigilancia de cada planta y la segunda</w:t>
+      </w:r>
+      <w:r>
+        <w:rPr>
+          <w:rFonts w:ascii="Times New Roman" w:hAnsi="Times New Roman" w:cs="Times New Roman"/>
+          <w:color w:val="000000" w:themeColor="text1"/>
+          <w:lang w:val="es-MX" w:eastAsia="es-ES"/>
+        </w:rPr>
+        <w:t xml:space="preserve"> dirigida a personal de compras de la empresa. En el portal web del sistema, se tiene acceso a la misma base de datos que su versión de escritorio y este permite ver un listado de todos los catálogos disponibles, así como agregar y modificar los registros. </w:t>
       </w:r>
     </w:p>
     <w:p>
       <w:pPr>
         <w:spacing w:line="240" w:lineRule="auto"/>
+        <w:jc w:val="both"/>
+        <w:rPr>
+          <w:rFonts w:ascii="Times New Roman" w:hAnsi="Times New Roman" w:cs="Times New Roman"/>
+          <w:color w:val="000000" w:themeColor="text1"/>
+          <w:lang w:val="es-MX" w:eastAsia="es-ES"/>
+        </w:rPr>
+      </w:pPr>
+      <w:r>
+        <w:rPr>
+          <w:rFonts w:ascii="Times New Roman" w:hAnsi="Times New Roman" w:cs="Times New Roman"/>
+          <w:color w:val="000000" w:themeColor="text1"/>
+          <w:lang w:val="es-MX" w:eastAsia="es-ES"/>
+        </w:rPr>
+        <w:lastRenderedPageBreak/>
+        <w:t>Algunas de las especificaciones técnicas de este sistema son las siguientes:</w:t>
+      </w:r>
+    </w:p>
+    <w:p>
+      <w:pPr>
+        <w:pStyle w:val="Prrafodelista"/>
+        <w:numPr>
+          <w:ilvl w:val="0"/>
+          <w:numId w:val="35"/>
+        </w:numPr>
+        <w:spacing w:line="240" w:lineRule="auto"/>
+        <w:jc w:val="both"/>
         <w:rPr>
           <w:rFonts w:ascii="Times New Roman" w:hAnsi="Times New Roman" w:cs="Times New Roman"/>
           <w:b/>
-          <w:sz w:val="24"/>
+          <w:color w:val="000000" w:themeColor="text1"/>
           <w:lang w:val="es-MX" w:eastAsia="es-ES"/>
         </w:rPr>
       </w:pPr>
@@ -19011,10 +19022,655 @@
         <w:rPr>
           <w:rFonts w:ascii="Times New Roman" w:hAnsi="Times New Roman" w:cs="Times New Roman"/>
           <w:b/>
-          <w:sz w:val="24"/>
+          <w:color w:val="000000" w:themeColor="text1"/>
+          <w:lang w:val="es-MX" w:eastAsia="es-ES"/>
+        </w:rPr>
+        <w:t>Visual Studio</w:t>
+      </w:r>
+      <w:r>
+        <w:rPr>
+          <w:rFonts w:ascii="Times New Roman" w:hAnsi="Times New Roman" w:cs="Times New Roman"/>
+          <w:color w:val="000000" w:themeColor="text1"/>
+          <w:lang w:val="es-MX" w:eastAsia="es-ES"/>
+        </w:rPr>
+        <w:t xml:space="preserve"> como ambiente integrado de desarrollo.</w:t>
+      </w:r>
+    </w:p>
+    <w:p>
+      <w:pPr>
+        <w:pStyle w:val="Prrafodelista"/>
+        <w:numPr>
+          <w:ilvl w:val="0"/>
+          <w:numId w:val="34"/>
+        </w:numPr>
+        <w:spacing w:line="240" w:lineRule="auto"/>
+        <w:jc w:val="both"/>
+        <w:rPr>
+          <w:rFonts w:ascii="Times New Roman" w:hAnsi="Times New Roman" w:cs="Times New Roman"/>
+          <w:b/>
+          <w:color w:val="000000" w:themeColor="text1"/>
+          <w:lang w:val="es-MX" w:eastAsia="es-ES"/>
+        </w:rPr>
+      </w:pPr>
+      <w:r>
+        <w:rPr>
+          <w:rFonts w:ascii="Times New Roman" w:hAnsi="Times New Roman" w:cs="Times New Roman"/>
+          <w:b/>
+          <w:color w:val="000000" w:themeColor="text1"/>
+          <w:lang w:val="es-MX" w:eastAsia="es-ES"/>
+        </w:rPr>
+        <w:t>C#</w:t>
+      </w:r>
+      <w:r>
+        <w:rPr>
+          <w:rFonts w:ascii="Times New Roman" w:hAnsi="Times New Roman" w:cs="Times New Roman"/>
+          <w:b/>
+          <w:color w:val="000000" w:themeColor="text1"/>
+          <w:lang w:val="es-MX" w:eastAsia="es-ES"/>
+        </w:rPr>
+        <w:t xml:space="preserve"> </w:t>
+      </w:r>
+      <w:r>
+        <w:rPr>
+          <w:rFonts w:ascii="Times New Roman" w:hAnsi="Times New Roman" w:cs="Times New Roman"/>
+          <w:color w:val="000000" w:themeColor="text1"/>
+          <w:lang w:val="es-MX" w:eastAsia="es-ES"/>
+        </w:rPr>
+        <w:t>como lenguaje de programación</w:t>
+      </w:r>
+      <w:r>
+        <w:rPr>
+          <w:rFonts w:ascii="Times New Roman" w:hAnsi="Times New Roman" w:cs="Times New Roman"/>
+          <w:color w:val="000000" w:themeColor="text1"/>
+          <w:lang w:val="es-MX" w:eastAsia="es-ES"/>
+        </w:rPr>
+        <w:t xml:space="preserve"> orientado a objetos</w:t>
+      </w:r>
+      <w:r>
+        <w:rPr>
+          <w:rFonts w:ascii="Times New Roman" w:hAnsi="Times New Roman" w:cs="Times New Roman"/>
+          <w:color w:val="000000" w:themeColor="text1"/>
+          <w:lang w:val="es-MX" w:eastAsia="es-ES"/>
+        </w:rPr>
+        <w:t xml:space="preserve"> para el lado del servidor o </w:t>
+      </w:r>
+      <w:r>
+        <w:rPr>
+          <w:rFonts w:ascii="Times New Roman" w:hAnsi="Times New Roman" w:cs="Times New Roman"/>
+          <w:b/>
+          <w:color w:val="000000" w:themeColor="text1"/>
+          <w:lang w:val="es-MX" w:eastAsia="es-ES"/>
+        </w:rPr>
+        <w:t>back-end</w:t>
+      </w:r>
+      <w:r>
+        <w:rPr>
+          <w:rFonts w:ascii="Times New Roman" w:hAnsi="Times New Roman" w:cs="Times New Roman"/>
+          <w:color w:val="000000" w:themeColor="text1"/>
+          <w:lang w:val="es-MX" w:eastAsia="es-ES"/>
+        </w:rPr>
+        <w:t>.</w:t>
+      </w:r>
+    </w:p>
+    <w:p>
+      <w:pPr>
+        <w:pStyle w:val="Prrafodelista"/>
+        <w:numPr>
+          <w:ilvl w:val="0"/>
+          <w:numId w:val="34"/>
+        </w:numPr>
+        <w:spacing w:line="240" w:lineRule="auto"/>
+        <w:jc w:val="both"/>
+        <w:rPr>
+          <w:rFonts w:ascii="Times New Roman" w:hAnsi="Times New Roman" w:cs="Times New Roman"/>
+          <w:b/>
+          <w:color w:val="000000" w:themeColor="text1"/>
+          <w:lang w:val="es-MX" w:eastAsia="es-ES"/>
+        </w:rPr>
+      </w:pPr>
+      <w:r>
+        <w:rPr>
+          <w:rFonts w:ascii="Times New Roman" w:hAnsi="Times New Roman" w:cs="Times New Roman"/>
+          <w:b/>
+          <w:color w:val="000000" w:themeColor="text1"/>
+          <w:lang w:val="es-MX" w:eastAsia="es-ES"/>
+        </w:rPr>
+        <w:t>Microsoft SQL Server</w:t>
+      </w:r>
+      <w:r>
+        <w:rPr>
+          <w:rFonts w:ascii="Times New Roman" w:hAnsi="Times New Roman" w:cs="Times New Roman"/>
+          <w:color w:val="000000" w:themeColor="text1"/>
+          <w:lang w:val="es-MX" w:eastAsia="es-ES"/>
+        </w:rPr>
+        <w:t xml:space="preserve"> como sistema gestor de bases de datos. Utilizando la misma base de datos creada para la versión de escritorio del sistema.</w:t>
+      </w:r>
+    </w:p>
+    <w:p>
+      <w:pPr>
+        <w:pStyle w:val="Prrafodelista"/>
+        <w:numPr>
+          <w:ilvl w:val="0"/>
+          <w:numId w:val="34"/>
+        </w:numPr>
+        <w:spacing w:line="240" w:lineRule="auto"/>
+        <w:jc w:val="both"/>
+        <w:rPr>
+          <w:rFonts w:ascii="Times New Roman" w:hAnsi="Times New Roman" w:cs="Times New Roman"/>
+          <w:b/>
+          <w:color w:val="000000" w:themeColor="text1"/>
+          <w:lang w:val="es-MX" w:eastAsia="es-ES"/>
+        </w:rPr>
+      </w:pPr>
+      <w:r>
+        <w:rPr>
+          <w:rFonts w:ascii="Times New Roman" w:hAnsi="Times New Roman" w:cs="Times New Roman"/>
+          <w:color w:val="000000" w:themeColor="text1"/>
+          <w:lang w:val="es-MX" w:eastAsia="es-ES"/>
+        </w:rPr>
+        <w:t xml:space="preserve">Por el lado del cliente o </w:t>
+      </w:r>
+      <w:r>
+        <w:rPr>
+          <w:rFonts w:ascii="Times New Roman" w:hAnsi="Times New Roman" w:cs="Times New Roman"/>
+          <w:b/>
+          <w:color w:val="000000" w:themeColor="text1"/>
+          <w:lang w:val="es-MX" w:eastAsia="es-ES"/>
+        </w:rPr>
+        <w:t>front-end</w:t>
+      </w:r>
+      <w:r>
+        <w:rPr>
+          <w:rFonts w:ascii="Times New Roman" w:hAnsi="Times New Roman" w:cs="Times New Roman"/>
+          <w:color w:val="000000" w:themeColor="text1"/>
+          <w:lang w:val="es-MX" w:eastAsia="es-ES"/>
+        </w:rPr>
+        <w:t xml:space="preserve">, además de las herramientas básicas como </w:t>
+      </w:r>
+      <w:r>
+        <w:rPr>
+          <w:rFonts w:ascii="Times New Roman" w:hAnsi="Times New Roman" w:cs="Times New Roman"/>
+          <w:b/>
+          <w:color w:val="000000" w:themeColor="text1"/>
+          <w:lang w:val="es-MX" w:eastAsia="es-ES"/>
+        </w:rPr>
+        <w:t>HTML</w:t>
+      </w:r>
+      <w:r>
+        <w:rPr>
+          <w:rFonts w:ascii="Times New Roman" w:hAnsi="Times New Roman" w:cs="Times New Roman"/>
+          <w:color w:val="000000" w:themeColor="text1"/>
+          <w:lang w:val="es-MX" w:eastAsia="es-ES"/>
+        </w:rPr>
+        <w:t xml:space="preserve"> y </w:t>
+      </w:r>
+      <w:r>
+        <w:rPr>
+          <w:rFonts w:ascii="Times New Roman" w:hAnsi="Times New Roman" w:cs="Times New Roman"/>
+          <w:b/>
+          <w:color w:val="000000" w:themeColor="text1"/>
+          <w:lang w:val="es-MX" w:eastAsia="es-ES"/>
+        </w:rPr>
+        <w:t>ASP.NET</w:t>
+      </w:r>
+      <w:r>
+        <w:rPr>
+          <w:rFonts w:ascii="Times New Roman" w:hAnsi="Times New Roman" w:cs="Times New Roman"/>
+          <w:color w:val="000000" w:themeColor="text1"/>
+          <w:lang w:val="es-MX" w:eastAsia="es-ES"/>
+        </w:rPr>
+        <w:t xml:space="preserve"> para el </w:t>
+      </w:r>
+      <w:r>
+        <w:rPr>
+          <w:rFonts w:ascii="Times New Roman" w:hAnsi="Times New Roman" w:cs="Times New Roman"/>
+          <w:b/>
+          <w:color w:val="000000" w:themeColor="text1"/>
+          <w:lang w:val="es-MX" w:eastAsia="es-ES"/>
+        </w:rPr>
+        <w:t>markup</w:t>
+      </w:r>
+      <w:r>
+        <w:rPr>
+          <w:rFonts w:ascii="Times New Roman" w:hAnsi="Times New Roman" w:cs="Times New Roman"/>
+          <w:color w:val="000000" w:themeColor="text1"/>
+          <w:lang w:val="es-MX" w:eastAsia="es-ES"/>
+        </w:rPr>
+        <w:t xml:space="preserve">, se utilizó el framework de diseño </w:t>
+      </w:r>
+      <w:r>
+        <w:rPr>
+          <w:rFonts w:ascii="Times New Roman" w:hAnsi="Times New Roman" w:cs="Times New Roman"/>
+          <w:b/>
+          <w:color w:val="000000" w:themeColor="text1"/>
+          <w:lang w:val="es-MX" w:eastAsia="es-ES"/>
+        </w:rPr>
+        <w:t>Bootstrap</w:t>
+      </w:r>
+      <w:r>
+        <w:rPr>
+          <w:rFonts w:ascii="Times New Roman" w:hAnsi="Times New Roman" w:cs="Times New Roman"/>
+          <w:color w:val="000000" w:themeColor="text1"/>
+          <w:lang w:val="es-MX" w:eastAsia="es-ES"/>
+        </w:rPr>
+        <w:t xml:space="preserve"> para poder lograr un diseño responsivo de la página</w:t>
+      </w:r>
+      <w:r>
+        <w:rPr>
+          <w:rFonts w:ascii="Times New Roman" w:hAnsi="Times New Roman" w:cs="Times New Roman"/>
+          <w:color w:val="000000" w:themeColor="text1"/>
+          <w:lang w:val="es-MX" w:eastAsia="es-ES"/>
+        </w:rPr>
+        <w:t xml:space="preserve"> y la librería </w:t>
+      </w:r>
+      <w:r>
+        <w:rPr>
+          <w:rFonts w:ascii="Times New Roman" w:hAnsi="Times New Roman" w:cs="Times New Roman"/>
+          <w:b/>
+          <w:color w:val="000000" w:themeColor="text1"/>
+          <w:lang w:val="es-MX" w:eastAsia="es-ES"/>
+        </w:rPr>
+        <w:t>jQuery</w:t>
+      </w:r>
+      <w:r>
+        <w:rPr>
+          <w:rFonts w:ascii="Times New Roman" w:hAnsi="Times New Roman" w:cs="Times New Roman"/>
+          <w:color w:val="000000" w:themeColor="text1"/>
+          <w:lang w:val="es-MX" w:eastAsia="es-ES"/>
+        </w:rPr>
+        <w:t xml:space="preserve"> y </w:t>
+      </w:r>
+      <w:r>
+        <w:rPr>
+          <w:rFonts w:ascii="Times New Roman" w:hAnsi="Times New Roman" w:cs="Times New Roman"/>
+          <w:b/>
+          <w:color w:val="000000" w:themeColor="text1"/>
+          <w:lang w:val="es-MX" w:eastAsia="es-ES"/>
+        </w:rPr>
+        <w:t>jQuery UI</w:t>
+      </w:r>
+      <w:r>
+        <w:rPr>
+          <w:rFonts w:ascii="Times New Roman" w:hAnsi="Times New Roman" w:cs="Times New Roman"/>
+          <w:color w:val="000000" w:themeColor="text1"/>
+          <w:lang w:val="es-MX" w:eastAsia="es-ES"/>
+        </w:rPr>
+        <w:t xml:space="preserve"> la cual nos permite realizar diferentes tipos de acciones sobre el </w:t>
+      </w:r>
+      <w:r>
+        <w:rPr>
+          <w:rFonts w:ascii="Times New Roman" w:hAnsi="Times New Roman" w:cs="Times New Roman"/>
+          <w:b/>
+          <w:color w:val="000000" w:themeColor="text1"/>
+          <w:lang w:val="es-MX" w:eastAsia="es-ES"/>
+        </w:rPr>
+        <w:t>DOM</w:t>
+      </w:r>
+      <w:r>
+        <w:rPr>
+          <w:rFonts w:ascii="Times New Roman" w:hAnsi="Times New Roman" w:cs="Times New Roman"/>
+          <w:color w:val="000000" w:themeColor="text1"/>
+          <w:lang w:val="es-MX" w:eastAsia="es-ES"/>
+        </w:rPr>
+        <w:t xml:space="preserve"> (Document Object Model) de la página y mostrar elementos visuales propios de una interfaz además de usar </w:t>
+      </w:r>
+      <w:r>
+        <w:rPr>
+          <w:rFonts w:ascii="Times New Roman" w:hAnsi="Times New Roman" w:cs="Times New Roman"/>
+          <w:b/>
+          <w:color w:val="000000" w:themeColor="text1"/>
+          <w:lang w:val="es-MX" w:eastAsia="es-ES"/>
+        </w:rPr>
+        <w:t>Javascript</w:t>
+      </w:r>
+      <w:r>
+        <w:rPr>
+          <w:rFonts w:ascii="Times New Roman" w:hAnsi="Times New Roman" w:cs="Times New Roman"/>
+          <w:color w:val="000000" w:themeColor="text1"/>
+          <w:lang w:val="es-MX" w:eastAsia="es-ES"/>
+        </w:rPr>
+        <w:t xml:space="preserve"> normal o ‘vanilla’ para realizar distintas operaciones de debugging y entre otras.</w:t>
+      </w:r>
+    </w:p>
+    <w:p>
+      <w:pPr>
+        <w:pStyle w:val="Prrafodelista"/>
+        <w:numPr>
+          <w:ilvl w:val="0"/>
+          <w:numId w:val="34"/>
+        </w:numPr>
+        <w:spacing w:line="240" w:lineRule="auto"/>
+        <w:jc w:val="both"/>
+        <w:rPr>
+          <w:rFonts w:ascii="Times New Roman" w:hAnsi="Times New Roman" w:cs="Times New Roman"/>
+          <w:b/>
+          <w:color w:val="000000" w:themeColor="text1"/>
+          <w:lang w:val="es-MX" w:eastAsia="es-ES"/>
+        </w:rPr>
+      </w:pPr>
+      <w:r>
+        <w:rPr>
+          <w:rFonts w:ascii="Times New Roman" w:hAnsi="Times New Roman" w:cs="Times New Roman"/>
+          <w:color w:val="000000" w:themeColor="text1"/>
+          <w:lang w:val="es-MX" w:eastAsia="es-ES"/>
+        </w:rPr>
+        <w:t xml:space="preserve">Librería </w:t>
+      </w:r>
+      <w:r>
+        <w:rPr>
+          <w:rFonts w:ascii="Times New Roman" w:hAnsi="Times New Roman" w:cs="Times New Roman"/>
+          <w:b/>
+          <w:color w:val="000000" w:themeColor="text1"/>
+          <w:lang w:val="es-MX" w:eastAsia="es-ES"/>
+        </w:rPr>
+        <w:t>iTextSharp</w:t>
+      </w:r>
+      <w:r>
+        <w:rPr>
+          <w:rFonts w:ascii="Times New Roman" w:hAnsi="Times New Roman" w:cs="Times New Roman"/>
+          <w:color w:val="000000" w:themeColor="text1"/>
+          <w:lang w:val="es-MX" w:eastAsia="es-ES"/>
+        </w:rPr>
+        <w:t xml:space="preserve"> la cual nos permite, por medio de código en HTML, generar archivos en formato PDF o XLS de Excel para impresión de informes o reportes. </w:t>
+      </w:r>
+    </w:p>
+    <w:p>
+      <w:pPr>
+        <w:spacing w:line="240" w:lineRule="auto"/>
+        <w:jc w:val="both"/>
+        <w:rPr>
+          <w:rFonts w:ascii="Times New Roman" w:hAnsi="Times New Roman" w:cs="Times New Roman"/>
+          <w:b/>
+          <w:color w:val="000000" w:themeColor="text1"/>
+          <w:lang w:val="es-MX" w:eastAsia="es-ES"/>
+        </w:rPr>
+      </w:pPr>
+    </w:p>
+    <w:p>
+      <w:pPr>
+        <w:spacing w:line="240" w:lineRule="auto"/>
+        <w:jc w:val="both"/>
+        <w:rPr>
+          <w:rFonts w:ascii="Times New Roman" w:hAnsi="Times New Roman" w:cs="Times New Roman"/>
+          <w:color w:val="000000" w:themeColor="text1"/>
+          <w:lang w:val="es-MX" w:eastAsia="es-ES"/>
+        </w:rPr>
+      </w:pPr>
+      <w:r>
+        <w:rPr>
+          <w:rFonts w:ascii="Times New Roman" w:hAnsi="Times New Roman" w:cs="Times New Roman"/>
+          <w:color w:val="000000" w:themeColor="text1"/>
+          <w:lang w:val="es-MX" w:eastAsia="es-ES"/>
+        </w:rPr>
+        <w:t>Una vez teniendo la base de datos estructurada previamente con la versión de escritorio del sistema, fue más rápido y ágil el desarrollo de la versión web. El propósito principal de este portal es poder agregar y modificar elementos a los catálogos, es decir, productos, transportistas, contenedores y vigilantes. El personal de oficinas de la empresa tendrá acceso al sistema y podrá llevar</w:t>
+      </w:r>
+      <w:r>
+        <w:rPr>
+          <w:rFonts w:ascii="Times New Roman" w:hAnsi="Times New Roman" w:cs="Times New Roman"/>
+          <w:color w:val="000000" w:themeColor="text1"/>
+          <w:lang w:val="es-MX" w:eastAsia="es-ES"/>
+        </w:rPr>
+        <w:t xml:space="preserve"> a cabo estas acciones para que</w:t>
+      </w:r>
+      <w:r>
+        <w:rPr>
+          <w:rFonts w:ascii="Times New Roman" w:hAnsi="Times New Roman" w:cs="Times New Roman"/>
+          <w:color w:val="000000" w:themeColor="text1"/>
+          <w:lang w:val="es-MX" w:eastAsia="es-ES"/>
+        </w:rPr>
+        <w:t xml:space="preserve"> los vigilantes puedan registrar pesajes con los nuevos elementos agregados. </w:t>
+      </w:r>
+    </w:p>
+    <w:p>
+      <w:pPr>
+        <w:spacing w:line="240" w:lineRule="auto"/>
+        <w:jc w:val="both"/>
+        <w:rPr>
+          <w:rFonts w:ascii="Times New Roman" w:hAnsi="Times New Roman" w:cs="Times New Roman"/>
+          <w:color w:val="000000" w:themeColor="text1"/>
+          <w:lang w:val="es-MX" w:eastAsia="es-ES"/>
+        </w:rPr>
+      </w:pPr>
+      <w:r>
+        <w:rPr>
+          <w:rFonts w:ascii="Times New Roman" w:hAnsi="Times New Roman" w:cs="Times New Roman"/>
+          <w:color w:val="000000" w:themeColor="text1"/>
+          <w:lang w:val="es-MX" w:eastAsia="es-ES"/>
+        </w:rPr>
+        <w:t>Como todos los sistemas utilizados en la empresa, el portal cuenta con una ventana de ‘Login’. Para poder acceder al sistema, el usuario debe ingresar las credenciales correctas las cuales constan de su nombre de usuario (asignado desde que el empleado entra a la empresa) el cual debe estar registrado en el directorio activo y su respectiva contraseña. Para prevenir el ingreso de personas ajenas al sistema incluso dentro de la empresa se implementó el uso de sesiones en el sistema. Una vez que el usuario ingresa las credenciales correctas, se inicializan algunas variables de sesión para identificar que el usuario tiene permiso de usar el sistema.</w:t>
+      </w:r>
+    </w:p>
+    <w:p>
+      <w:pPr>
+        <w:spacing w:line="240" w:lineRule="auto"/>
+        <w:jc w:val="center"/>
+        <w:rPr>
+          <w:rFonts w:ascii="Times New Roman" w:hAnsi="Times New Roman" w:cs="Times New Roman"/>
+          <w:color w:val="000000" w:themeColor="text1"/>
+          <w:lang w:val="es-MX" w:eastAsia="es-ES"/>
+        </w:rPr>
+      </w:pPr>
+      <w:r>
+        <w:rPr>
+          <w:rFonts w:ascii="Times New Roman" w:hAnsi="Times New Roman" w:cs="Times New Roman"/>
+          <w:noProof/>
+          <w:color w:val="000000" w:themeColor="text1"/>
+          <w:lang w:val="en-US"/>
+        </w:rPr>
+        <w:drawing>
+          <wp:inline distT="0" distB="0" distL="0" distR="0">
+            <wp:extent cx="2209190" cy="2114569"/>
+            <wp:effectExtent l="0" t="0" r="635" b="0"/>
+            <wp:docPr id="2" name="Imagen 2" descr="D:\Usuarios\guillermo.ortiz\Documents\Documentos de Proyectos\Imagenes para Reporte de Residencias\Web_Login.PNG"/>
+            <wp:cNvGraphicFramePr>
+              <a:graphicFrameLocks xmlns:a="http://schemas.openxmlformats.org/drawingml/2006/main" noChangeAspect="1"/>
+            </wp:cNvGraphicFramePr>
+            <a:graphic xmlns:a="http://schemas.openxmlformats.org/drawingml/2006/main">
+              <a:graphicData uri="http://schemas.openxmlformats.org/drawingml/2006/picture">
+                <pic:pic xmlns:pic="http://schemas.openxmlformats.org/drawingml/2006/picture">
+                  <pic:nvPicPr>
+                    <pic:cNvPr id="0" name="Picture 1" descr="D:\Usuarios\guillermo.ortiz\Documents\Documentos de Proyectos\Imagenes para Reporte de Residencias\Web_Login.PNG"/>
+                    <pic:cNvPicPr>
+                      <a:picLocks noChangeAspect="1" noChangeArrowheads="1"/>
+                    </pic:cNvPicPr>
+                  </pic:nvPicPr>
+                  <pic:blipFill>
+                    <a:blip r:embed="rId21">
+                      <a:extLst>
+                        <a:ext uri="{28A0092B-C50C-407E-A947-70E740481C1C}">
+                          <a14:useLocalDpi xmlns:a14="http://schemas.microsoft.com/office/drawing/2010/main" val="0"/>
+                        </a:ext>
+                      </a:extLst>
+                    </a:blip>
+                    <a:srcRect/>
+                    <a:stretch>
+                      <a:fillRect/>
+                    </a:stretch>
+                  </pic:blipFill>
+                  <pic:spPr bwMode="auto">
+                    <a:xfrm>
+                      <a:off x="0" y="0"/>
+                      <a:ext cx="2216643" cy="2121703"/>
+                    </a:xfrm>
+                    <a:prstGeom prst="rect">
+                      <a:avLst/>
+                    </a:prstGeom>
+                    <a:noFill/>
+                    <a:ln>
+                      <a:noFill/>
+                    </a:ln>
+                  </pic:spPr>
+                </pic:pic>
+              </a:graphicData>
+            </a:graphic>
+          </wp:inline>
+        </w:drawing>
+      </w:r>
+    </w:p>
+    <w:p>
+      <w:pPr>
+        <w:spacing w:line="240" w:lineRule="auto"/>
+        <w:jc w:val="center"/>
+        <w:rPr>
+          <w:rFonts w:ascii="Times New Roman" w:hAnsi="Times New Roman" w:cs="Times New Roman"/>
+          <w:color w:val="404040" w:themeColor="text1" w:themeTint="BF"/>
+          <w:sz w:val="16"/>
+          <w:lang w:val="es-MX" w:eastAsia="es-ES"/>
+        </w:rPr>
+      </w:pPr>
+      <w:r>
+        <w:rPr>
+          <w:rFonts w:ascii="Times New Roman" w:hAnsi="Times New Roman" w:cs="Times New Roman"/>
+          <w:color w:val="404040" w:themeColor="text1" w:themeTint="BF"/>
+          <w:sz w:val="16"/>
+          <w:lang w:val="es-MX" w:eastAsia="es-ES"/>
+        </w:rPr>
+        <w:t>Panel de Login para sistema web de Báscula.</w:t>
+      </w:r>
+    </w:p>
+    <w:p>
+      <w:pPr>
+        <w:spacing w:line="240" w:lineRule="auto"/>
+        <w:jc w:val="both"/>
+        <w:rPr>
+          <w:rFonts w:ascii="Times New Roman" w:hAnsi="Times New Roman" w:cs="Times New Roman"/>
+          <w:lang w:val="es-MX" w:eastAsia="es-ES"/>
+        </w:rPr>
+      </w:pPr>
+      <w:r>
+        <w:rPr>
+          <w:rFonts w:ascii="Times New Roman" w:hAnsi="Times New Roman" w:cs="Times New Roman"/>
+          <w:lang w:val="es-MX" w:eastAsia="es-ES"/>
+        </w:rPr>
+        <w:t>Al igual que</w:t>
+      </w:r>
+      <w:r>
+        <w:rPr>
+          <w:rFonts w:ascii="Times New Roman" w:hAnsi="Times New Roman" w:cs="Times New Roman"/>
+          <w:lang w:val="es-MX" w:eastAsia="es-ES"/>
+        </w:rPr>
+        <w:t xml:space="preserve"> el sistema de escritorio, una vez que el usuario ingresa exitosamente al sistema, </w:t>
+      </w:r>
+      <w:r>
+        <w:rPr>
+          <w:rFonts w:ascii="Times New Roman" w:hAnsi="Times New Roman" w:cs="Times New Roman"/>
+          <w:lang w:val="es-MX" w:eastAsia="es-ES"/>
+        </w:rPr>
+        <w:t>se lleva a cabo la extracción de la IP del equipo para identificar desde cual planta se está usando el sistema. Esta información se agrega a la parte superior de la ventana principal donde se encuentra una barra de navegación. En esta se muestran el nombre completo del usuario obtenido del directorio activo de la empresa y la planta donde labora, así como una opción para cerrar sesión.</w:t>
+      </w:r>
+    </w:p>
+    <w:p>
+      <w:pPr>
+        <w:spacing w:line="240" w:lineRule="auto"/>
+        <w:jc w:val="both"/>
+        <w:rPr>
+          <w:rFonts w:ascii="Times New Roman" w:hAnsi="Times New Roman" w:cs="Times New Roman"/>
+          <w:color w:val="000000" w:themeColor="text1"/>
+          <w:lang w:val="es-MX" w:eastAsia="es-ES"/>
+        </w:rPr>
+      </w:pPr>
+      <w:r>
+        <w:rPr>
+          <w:rFonts w:ascii="Times New Roman" w:hAnsi="Times New Roman" w:cs="Times New Roman"/>
+          <w:color w:val="000000" w:themeColor="text1"/>
+          <w:lang w:val="es-MX" w:eastAsia="es-ES"/>
+        </w:rPr>
+        <w:t xml:space="preserve">La forma en la que se estructuró el portal es simple. Consta de una sola página donde se muestra el catálogo de acuerdo a la opción del menú que el usuario elige. </w:t>
+      </w:r>
+    </w:p>
+    <w:p>
+      <w:pPr>
+        <w:spacing w:line="240" w:lineRule="auto"/>
+        <w:jc w:val="both"/>
+        <w:rPr>
+          <w:rFonts w:ascii="Times New Roman" w:hAnsi="Times New Roman" w:cs="Times New Roman"/>
+          <w:color w:val="000000" w:themeColor="text1"/>
+          <w:lang w:val="es-MX" w:eastAsia="es-ES"/>
+        </w:rPr>
+      </w:pPr>
+      <w:bookmarkStart w:id="11" w:name="_GoBack"/>
+      <w:bookmarkEnd w:id="11"/>
+    </w:p>
+    <w:p>
+      <w:pPr>
+        <w:spacing w:line="240" w:lineRule="auto"/>
+        <w:jc w:val="both"/>
+        <w:rPr>
+          <w:rFonts w:ascii="Times New Roman" w:hAnsi="Times New Roman" w:cs="Times New Roman"/>
+          <w:color w:val="000000" w:themeColor="text1"/>
+          <w:lang w:val="es-MX" w:eastAsia="es-ES"/>
+        </w:rPr>
+      </w:pPr>
+    </w:p>
+    <w:p>
+      <w:pPr>
+        <w:spacing w:line="240" w:lineRule="auto"/>
+        <w:jc w:val="both"/>
+        <w:rPr>
+          <w:rFonts w:ascii="Times New Roman" w:hAnsi="Times New Roman" w:cs="Times New Roman"/>
+          <w:color w:val="000000" w:themeColor="text1"/>
+          <w:lang w:val="es-MX" w:eastAsia="es-ES"/>
+        </w:rPr>
+      </w:pPr>
+    </w:p>
+    <w:p>
+      <w:pPr>
+        <w:spacing w:line="240" w:lineRule="auto"/>
+        <w:jc w:val="both"/>
+        <w:rPr>
+          <w:rFonts w:ascii="Times New Roman" w:hAnsi="Times New Roman" w:cs="Times New Roman"/>
+          <w:color w:val="000000" w:themeColor="text1"/>
+          <w:lang w:val="es-MX" w:eastAsia="es-ES"/>
+        </w:rPr>
+      </w:pPr>
+    </w:p>
+    <w:p>
+      <w:pPr>
+        <w:spacing w:line="240" w:lineRule="auto"/>
+        <w:jc w:val="both"/>
+        <w:rPr>
+          <w:rFonts w:ascii="Times New Roman" w:hAnsi="Times New Roman" w:cs="Times New Roman"/>
+          <w:color w:val="000000" w:themeColor="text1"/>
+          <w:lang w:val="es-MX" w:eastAsia="es-ES"/>
+        </w:rPr>
+      </w:pPr>
+    </w:p>
+    <w:p>
+      <w:pPr>
+        <w:spacing w:line="240" w:lineRule="auto"/>
+        <w:rPr>
+          <w:rFonts w:ascii="Times New Roman" w:hAnsi="Times New Roman" w:cs="Times New Roman"/>
+          <w:b/>
+          <w:sz w:val="28"/>
+          <w:lang w:val="es-MX" w:eastAsia="es-ES"/>
+        </w:rPr>
+      </w:pPr>
+      <w:r>
+        <w:rPr>
+          <w:rFonts w:ascii="Times New Roman" w:hAnsi="Times New Roman" w:cs="Times New Roman"/>
+          <w:b/>
+          <w:sz w:val="28"/>
           <w:lang w:val="es-MX" w:eastAsia="es-ES"/>
         </w:rPr>
         <w:t>Sistema de Comprobación de Gastos de Viajes</w:t>
+      </w:r>
+    </w:p>
+    <w:p>
+      <w:pPr>
+        <w:spacing w:line="240" w:lineRule="auto"/>
+        <w:rPr>
+          <w:rFonts w:ascii="Times New Roman" w:hAnsi="Times New Roman" w:cs="Times New Roman"/>
+          <w:b/>
+          <w:lang w:val="es-MX" w:eastAsia="es-ES"/>
+        </w:rPr>
+      </w:pPr>
+      <w:r>
+        <w:rPr>
+          <w:rFonts w:ascii="Times New Roman" w:hAnsi="Times New Roman" w:cs="Times New Roman"/>
+          <w:b/>
+          <w:lang w:val="es-MX" w:eastAsia="es-ES"/>
+        </w:rPr>
+        <w:t>Descripción General</w:t>
       </w:r>
     </w:p>
     <w:p>
@@ -19058,15 +19714,7 @@
           <w:rFonts w:ascii="Times New Roman" w:hAnsi="Times New Roman" w:cs="Times New Roman"/>
           <w:lang w:val="es-MX" w:eastAsia="es-ES"/>
         </w:rPr>
-        <w:t xml:space="preserve"> de comprobantes fiscales. En base a todos los documentos proporcionados por el Servicio </w:t>
-      </w:r>
-      <w:r>
-        <w:rPr>
-          <w:rFonts w:ascii="Times New Roman" w:hAnsi="Times New Roman" w:cs="Times New Roman"/>
-          <w:lang w:val="es-MX" w:eastAsia="es-ES"/>
-        </w:rPr>
-        <w:lastRenderedPageBreak/>
-        <w:t>de Administración Tributaria, se deben llevar a cabo todas las validaciones esenciales al archivo XML de comprobante que proporcionan la mayoría de las empresas al facturar.</w:t>
+        <w:t xml:space="preserve"> de comprobantes fiscales. En base a todos los documentos proporcionados por el Servicio de Administración Tributaria, se deben llevar a cabo todas las validaciones esenciales al archivo XML de comprobante que proporcionan la mayoría de las empresas al facturar.</w:t>
       </w:r>
     </w:p>
     <w:p>
@@ -19265,13 +19913,21 @@
     <w:p>
       <w:pPr>
         <w:spacing w:line="240" w:lineRule="auto"/>
-        <w:ind w:left="360"/>
         <w:jc w:val="both"/>
         <w:rPr>
           <w:rFonts w:ascii="Times New Roman" w:hAnsi="Times New Roman" w:cs="Times New Roman"/>
-          <w:lang w:val="es-MX" w:eastAsia="es-ES"/>
-        </w:rPr>
-      </w:pPr>
+          <w:b/>
+          <w:lang w:val="es-MX" w:eastAsia="es-ES"/>
+        </w:rPr>
+      </w:pPr>
+      <w:r>
+        <w:rPr>
+          <w:rFonts w:ascii="Times New Roman" w:hAnsi="Times New Roman" w:cs="Times New Roman"/>
+          <w:b/>
+          <w:lang w:val="es-MX" w:eastAsia="es-ES"/>
+        </w:rPr>
+        <w:t>Descripción Detallada</w:t>
+      </w:r>
     </w:p>
     <w:p>
       <w:pPr>
@@ -19283,6 +19939,13 @@
           <w:lang w:val="es-MX" w:eastAsia="es-ES"/>
         </w:rPr>
       </w:pPr>
+      <w:r>
+        <w:rPr>
+          <w:rFonts w:ascii="Times New Roman" w:hAnsi="Times New Roman" w:cs="Times New Roman"/>
+          <w:lang w:val="es-MX" w:eastAsia="es-ES"/>
+        </w:rPr>
+        <w:t>H3H3</w:t>
+      </w:r>
     </w:p>
     <w:p>
       <w:pPr>
@@ -19294,264 +19957,6 @@
           <w:lang w:val="es-MX" w:eastAsia="es-ES"/>
         </w:rPr>
       </w:pPr>
-    </w:p>
-    <w:p>
-      <w:pPr>
-        <w:spacing w:line="240" w:lineRule="auto"/>
-        <w:rPr>
-          <w:rFonts w:ascii="Times New Roman" w:hAnsi="Times New Roman" w:cs="Times New Roman"/>
-          <w:b/>
-          <w:sz w:val="24"/>
-          <w:lang w:val="es-MX" w:eastAsia="es-ES"/>
-        </w:rPr>
-      </w:pPr>
-      <w:r>
-        <w:rPr>
-          <w:rFonts w:ascii="Times New Roman" w:hAnsi="Times New Roman" w:cs="Times New Roman"/>
-          <w:b/>
-          <w:sz w:val="24"/>
-          <w:lang w:val="es-MX" w:eastAsia="es-ES"/>
-        </w:rPr>
-        <w:t>Sistema de Comprobación de Gastos de Viajes</w:t>
-      </w:r>
-    </w:p>
-    <w:p>
-      <w:pPr>
-        <w:pStyle w:val="Prrafodelista"/>
-        <w:numPr>
-          <w:ilvl w:val="0"/>
-          <w:numId w:val="30"/>
-        </w:numPr>
-        <w:spacing w:line="240" w:lineRule="auto"/>
-        <w:jc w:val="both"/>
-        <w:rPr>
-          <w:rFonts w:ascii="Times New Roman" w:hAnsi="Times New Roman" w:cs="Times New Roman"/>
-          <w:lang w:val="es-MX" w:eastAsia="es-ES"/>
-        </w:rPr>
-      </w:pPr>
-      <w:r>
-        <w:rPr>
-          <w:rFonts w:ascii="Times New Roman" w:hAnsi="Times New Roman" w:cs="Times New Roman"/>
-          <w:lang w:val="es-MX" w:eastAsia="es-ES"/>
-        </w:rPr>
-        <w:t xml:space="preserve">El objetivo principal </w:t>
-      </w:r>
-      <w:r>
-        <w:rPr>
-          <w:rFonts w:ascii="Times New Roman" w:hAnsi="Times New Roman" w:cs="Times New Roman"/>
-          <w:lang w:val="es-MX" w:eastAsia="es-ES"/>
-        </w:rPr>
-        <w:t xml:space="preserve">para este sistema es implementar un </w:t>
-      </w:r>
-      <w:r>
-        <w:rPr>
-          <w:rFonts w:ascii="Times New Roman" w:hAnsi="Times New Roman" w:cs="Times New Roman"/>
-          <w:b/>
-          <w:lang w:val="es-MX" w:eastAsia="es-ES"/>
-        </w:rPr>
-        <w:t>módulo de validación</w:t>
-      </w:r>
-      <w:r>
-        <w:rPr>
-          <w:rFonts w:ascii="Times New Roman" w:hAnsi="Times New Roman" w:cs="Times New Roman"/>
-          <w:lang w:val="es-MX" w:eastAsia="es-ES"/>
-        </w:rPr>
-        <w:t xml:space="preserve"> de comprobantes fiscales. En base a todos los documentos proporcionados por el Servicio de Administración Tributaria, se deben llevar a cabo todas las validaciones esenciales al archivo XML de comprobante que proporcionan la mayoría de las empresas al facturar.</w:t>
-      </w:r>
-    </w:p>
-    <w:p>
-      <w:pPr>
-        <w:pStyle w:val="Prrafodelista"/>
-        <w:numPr>
-          <w:ilvl w:val="0"/>
-          <w:numId w:val="27"/>
-        </w:numPr>
-        <w:spacing w:line="240" w:lineRule="auto"/>
-        <w:jc w:val="both"/>
-        <w:rPr>
-          <w:rFonts w:ascii="Times New Roman" w:hAnsi="Times New Roman" w:cs="Times New Roman"/>
-          <w:lang w:val="es-MX" w:eastAsia="es-ES"/>
-        </w:rPr>
-      </w:pPr>
-      <w:r>
-        <w:rPr>
-          <w:rFonts w:ascii="Times New Roman" w:hAnsi="Times New Roman" w:cs="Times New Roman"/>
-          <w:lang w:val="es-MX" w:eastAsia="es-ES"/>
-        </w:rPr>
-        <w:t xml:space="preserve">Implementar el módulo de validación en la sección de </w:t>
-      </w:r>
-      <w:r>
-        <w:rPr>
-          <w:rFonts w:ascii="Times New Roman" w:hAnsi="Times New Roman" w:cs="Times New Roman"/>
-          <w:b/>
-          <w:lang w:val="es-MX" w:eastAsia="es-ES"/>
-        </w:rPr>
-        <w:t>reembolso de gastos</w:t>
-      </w:r>
-      <w:r>
-        <w:rPr>
-          <w:rFonts w:ascii="Times New Roman" w:hAnsi="Times New Roman" w:cs="Times New Roman"/>
-          <w:lang w:val="es-MX" w:eastAsia="es-ES"/>
-        </w:rPr>
-        <w:t xml:space="preserve"> de viaje del sistema. Al momento de cargar un archivo XML en la comprobación de algún concepto, el sistema debe validarlo y generar un certificado de validez (PDF) en caso de que el comprobante no pase todas las pruebas indicando los detalles de las validaciones realizadas y que aspectos son incorrectos.</w:t>
-      </w:r>
-    </w:p>
-    <w:p>
-      <w:pPr>
-        <w:pStyle w:val="Prrafodelista"/>
-        <w:numPr>
-          <w:ilvl w:val="0"/>
-          <w:numId w:val="27"/>
-        </w:numPr>
-        <w:spacing w:line="240" w:lineRule="auto"/>
-        <w:jc w:val="both"/>
-        <w:rPr>
-          <w:rFonts w:ascii="Times New Roman" w:hAnsi="Times New Roman" w:cs="Times New Roman"/>
-          <w:lang w:val="es-MX" w:eastAsia="es-ES"/>
-        </w:rPr>
-      </w:pPr>
-      <w:r>
-        <w:rPr>
-          <w:rFonts w:ascii="Times New Roman" w:hAnsi="Times New Roman" w:cs="Times New Roman"/>
-          <w:lang w:val="es-MX" w:eastAsia="es-ES"/>
-        </w:rPr>
-        <w:t xml:space="preserve">En la sección para </w:t>
-      </w:r>
-      <w:r>
-        <w:rPr>
-          <w:rFonts w:ascii="Times New Roman" w:hAnsi="Times New Roman" w:cs="Times New Roman"/>
-          <w:b/>
-          <w:lang w:val="es-MX" w:eastAsia="es-ES"/>
-        </w:rPr>
-        <w:t>anticipos de gastos de viaje</w:t>
-      </w:r>
-      <w:r>
-        <w:rPr>
-          <w:rFonts w:ascii="Times New Roman" w:hAnsi="Times New Roman" w:cs="Times New Roman"/>
-          <w:lang w:val="es-MX" w:eastAsia="es-ES"/>
-        </w:rPr>
-        <w:t xml:space="preserve">, se lleva a cabo el mismo proceso que en un reembolso y se debe implementar el mismo método para la validación de comprobantes. </w:t>
-      </w:r>
-    </w:p>
-    <w:p>
-      <w:pPr>
-        <w:pStyle w:val="Prrafodelista"/>
-        <w:numPr>
-          <w:ilvl w:val="0"/>
-          <w:numId w:val="27"/>
-        </w:numPr>
-        <w:spacing w:line="240" w:lineRule="auto"/>
-        <w:jc w:val="both"/>
-        <w:rPr>
-          <w:rFonts w:ascii="Times New Roman" w:hAnsi="Times New Roman" w:cs="Times New Roman"/>
-          <w:lang w:val="es-MX" w:eastAsia="es-ES"/>
-        </w:rPr>
-      </w:pPr>
-      <w:r>
-        <w:rPr>
-          <w:rFonts w:ascii="Times New Roman" w:hAnsi="Times New Roman" w:cs="Times New Roman"/>
-          <w:lang w:val="es-MX" w:eastAsia="es-ES"/>
-        </w:rPr>
-        <w:t xml:space="preserve">En la sección </w:t>
-      </w:r>
-      <w:r>
-        <w:rPr>
-          <w:rFonts w:ascii="Times New Roman" w:hAnsi="Times New Roman" w:cs="Times New Roman"/>
-          <w:b/>
-          <w:lang w:val="es-MX" w:eastAsia="es-ES"/>
-        </w:rPr>
-        <w:t>de modificación para comprobaciones de gastos</w:t>
-      </w:r>
-      <w:r>
-        <w:rPr>
-          <w:rFonts w:ascii="Times New Roman" w:hAnsi="Times New Roman" w:cs="Times New Roman"/>
-          <w:b/>
-          <w:lang w:val="es-MX" w:eastAsia="es-ES"/>
-        </w:rPr>
-        <w:t xml:space="preserve">, </w:t>
-      </w:r>
-      <w:r>
-        <w:rPr>
-          <w:rFonts w:ascii="Times New Roman" w:hAnsi="Times New Roman" w:cs="Times New Roman"/>
-          <w:lang w:val="es-MX" w:eastAsia="es-ES"/>
-        </w:rPr>
-        <w:t>se llevan a cabo cambios a las comprobaciones rechazadas por el personal de compras que se dedica a llevar a cabo la revisión de todas las comprobaciones realizadas en el sistema. Una vez que el estatus de la comprobación cambia, los usuarios pueden ingresar a esta sección a llevar a cabo las modificaciones o correcciones pertinentes para que su reembolso o anticipo pueda ser aprobado. Durante este proceso, los usuarios pueden volver a cargar algún comprobante o registrar nuevos comprobantes con nuevos conceptos (archivos XML). Aquí también se deben realizar las validaciones a los archivos XML y se imprime un certificado para el usuario (PDF) donde se indican los detalles de las mismas.</w:t>
-      </w:r>
-    </w:p>
-    <w:p>
-      <w:pPr>
-        <w:pStyle w:val="Prrafodelista"/>
-        <w:numPr>
-          <w:ilvl w:val="0"/>
-          <w:numId w:val="27"/>
-        </w:numPr>
-        <w:spacing w:line="240" w:lineRule="auto"/>
-        <w:jc w:val="both"/>
-        <w:rPr>
-          <w:rFonts w:ascii="Times New Roman" w:hAnsi="Times New Roman" w:cs="Times New Roman"/>
-          <w:lang w:val="es-MX" w:eastAsia="es-ES"/>
-        </w:rPr>
-      </w:pPr>
-      <w:r>
-        <w:rPr>
-          <w:rFonts w:ascii="Times New Roman" w:hAnsi="Times New Roman" w:cs="Times New Roman"/>
-          <w:lang w:val="es-MX" w:eastAsia="es-ES"/>
-        </w:rPr>
-        <w:lastRenderedPageBreak/>
-        <w:t>En la sección de</w:t>
-      </w:r>
-      <w:r>
-        <w:rPr>
-          <w:rFonts w:ascii="Times New Roman" w:hAnsi="Times New Roman" w:cs="Times New Roman"/>
-          <w:b/>
-          <w:lang w:val="es-MX" w:eastAsia="es-ES"/>
-        </w:rPr>
-        <w:t xml:space="preserve"> Consultas y Consultas Globales</w:t>
-      </w:r>
-      <w:r>
-        <w:rPr>
-          <w:rFonts w:ascii="Times New Roman" w:hAnsi="Times New Roman" w:cs="Times New Roman"/>
-          <w:lang w:val="es-MX" w:eastAsia="es-ES"/>
-        </w:rPr>
-        <w:t xml:space="preserve"> se puede hacer una búsqueda de las comprobaciones realizadas por el usuario, o los usuarios, en caso de tener un perfil de administrador. Aquí se debe agregar la opción para imprimir el certificado de validez de los comprobantes junto con los detalles de la comprobación (PDF).</w:t>
-      </w:r>
-    </w:p>
-    <w:p>
-      <w:pPr>
-        <w:pStyle w:val="Prrafodelista"/>
-        <w:numPr>
-          <w:ilvl w:val="0"/>
-          <w:numId w:val="27"/>
-        </w:numPr>
-        <w:spacing w:line="240" w:lineRule="auto"/>
-        <w:jc w:val="both"/>
-        <w:rPr>
-          <w:rFonts w:ascii="Times New Roman" w:hAnsi="Times New Roman" w:cs="Times New Roman"/>
-          <w:lang w:val="es-MX" w:eastAsia="es-ES"/>
-        </w:rPr>
-      </w:pPr>
-      <w:r>
-        <w:rPr>
-          <w:rFonts w:ascii="Times New Roman" w:hAnsi="Times New Roman" w:cs="Times New Roman"/>
-          <w:lang w:val="es-MX" w:eastAsia="es-ES"/>
-        </w:rPr>
-        <w:t xml:space="preserve">Realizar un </w:t>
-      </w:r>
-      <w:r>
-        <w:rPr>
-          <w:rFonts w:ascii="Times New Roman" w:hAnsi="Times New Roman" w:cs="Times New Roman"/>
-          <w:b/>
-          <w:lang w:val="es-MX" w:eastAsia="es-ES"/>
-        </w:rPr>
-        <w:t>programa de consola que descargar todos los archivos</w:t>
-      </w:r>
-      <w:r>
-        <w:rPr>
-          <w:rFonts w:ascii="Times New Roman" w:hAnsi="Times New Roman" w:cs="Times New Roman"/>
-          <w:lang w:val="es-MX" w:eastAsia="es-ES"/>
-        </w:rPr>
-        <w:t xml:space="preserve"> necesarios para realizar las validaciones a los comprobantes. Se descargan desde un servidor FTP del Servicio de Administración Tributaria.</w:t>
-      </w:r>
     </w:p>
     <w:p>
       <w:pPr>
@@ -19696,6 +20101,7 @@
           <w:shd w:val="clear" w:color="auto" w:fill="FAFAFA"/>
           <w:lang w:val="es-MX" w:eastAsia="es-ES"/>
         </w:rPr>
+        <w:lastRenderedPageBreak/>
         <w:t>Conclusiones y recomendaciones</w:t>
       </w:r>
       <w:bookmarkEnd w:id="13"/>
@@ -20634,6 +21040,119 @@
     </w:lvl>
   </w:abstractNum>
   <w:abstractNum w:abstractNumId="5" w15:restartNumberingAfterBreak="0">
+    <w:nsid w:val="1EAF5C80"/>
+    <w:multiLevelType w:val="hybridMultilevel"/>
+    <w:tmpl w:val="D4C8B1A6"/>
+    <w:lvl w:ilvl="0" w:tplc="04090001">
+      <w:start w:val="1"/>
+      <w:numFmt w:val="bullet"/>
+      <w:lvlText w:val=""/>
+      <w:lvlJc w:val="left"/>
+      <w:pPr>
+        <w:ind w:left="720" w:hanging="360"/>
+      </w:pPr>
+      <w:rPr>
+        <w:rFonts w:ascii="Symbol" w:hAnsi="Symbol" w:hint="default"/>
+      </w:rPr>
+    </w:lvl>
+    <w:lvl w:ilvl="1" w:tplc="04090003" w:tentative="1">
+      <w:start w:val="1"/>
+      <w:numFmt w:val="bullet"/>
+      <w:lvlText w:val="o"/>
+      <w:lvlJc w:val="left"/>
+      <w:pPr>
+        <w:ind w:left="1440" w:hanging="360"/>
+      </w:pPr>
+      <w:rPr>
+        <w:rFonts w:ascii="Courier New" w:hAnsi="Courier New" w:cs="Courier New" w:hint="default"/>
+      </w:rPr>
+    </w:lvl>
+    <w:lvl w:ilvl="2" w:tplc="04090005" w:tentative="1">
+      <w:start w:val="1"/>
+      <w:numFmt w:val="bullet"/>
+      <w:lvlText w:val=""/>
+      <w:lvlJc w:val="left"/>
+      <w:pPr>
+        <w:ind w:left="2160" w:hanging="360"/>
+      </w:pPr>
+      <w:rPr>
+        <w:rFonts w:ascii="Wingdings" w:hAnsi="Wingdings" w:hint="default"/>
+      </w:rPr>
+    </w:lvl>
+    <w:lvl w:ilvl="3" w:tplc="04090001" w:tentative="1">
+      <w:start w:val="1"/>
+      <w:numFmt w:val="bullet"/>
+      <w:lvlText w:val=""/>
+      <w:lvlJc w:val="left"/>
+      <w:pPr>
+        <w:ind w:left="2880" w:hanging="360"/>
+      </w:pPr>
+      <w:rPr>
+        <w:rFonts w:ascii="Symbol" w:hAnsi="Symbol" w:hint="default"/>
+      </w:rPr>
+    </w:lvl>
+    <w:lvl w:ilvl="4" w:tplc="04090003" w:tentative="1">
+      <w:start w:val="1"/>
+      <w:numFmt w:val="bullet"/>
+      <w:lvlText w:val="o"/>
+      <w:lvlJc w:val="left"/>
+      <w:pPr>
+        <w:ind w:left="3600" w:hanging="360"/>
+      </w:pPr>
+      <w:rPr>
+        <w:rFonts w:ascii="Courier New" w:hAnsi="Courier New" w:cs="Courier New" w:hint="default"/>
+      </w:rPr>
+    </w:lvl>
+    <w:lvl w:ilvl="5" w:tplc="04090005" w:tentative="1">
+      <w:start w:val="1"/>
+      <w:numFmt w:val="bullet"/>
+      <w:lvlText w:val=""/>
+      <w:lvlJc w:val="left"/>
+      <w:pPr>
+        <w:ind w:left="4320" w:hanging="360"/>
+      </w:pPr>
+      <w:rPr>
+        <w:rFonts w:ascii="Wingdings" w:hAnsi="Wingdings" w:hint="default"/>
+      </w:rPr>
+    </w:lvl>
+    <w:lvl w:ilvl="6" w:tplc="04090001" w:tentative="1">
+      <w:start w:val="1"/>
+      <w:numFmt w:val="bullet"/>
+      <w:lvlText w:val=""/>
+      <w:lvlJc w:val="left"/>
+      <w:pPr>
+        <w:ind w:left="5040" w:hanging="360"/>
+      </w:pPr>
+      <w:rPr>
+        <w:rFonts w:ascii="Symbol" w:hAnsi="Symbol" w:hint="default"/>
+      </w:rPr>
+    </w:lvl>
+    <w:lvl w:ilvl="7" w:tplc="04090003" w:tentative="1">
+      <w:start w:val="1"/>
+      <w:numFmt w:val="bullet"/>
+      <w:lvlText w:val="o"/>
+      <w:lvlJc w:val="left"/>
+      <w:pPr>
+        <w:ind w:left="5760" w:hanging="360"/>
+      </w:pPr>
+      <w:rPr>
+        <w:rFonts w:ascii="Courier New" w:hAnsi="Courier New" w:cs="Courier New" w:hint="default"/>
+      </w:rPr>
+    </w:lvl>
+    <w:lvl w:ilvl="8" w:tplc="04090005" w:tentative="1">
+      <w:start w:val="1"/>
+      <w:numFmt w:val="bullet"/>
+      <w:lvlText w:val=""/>
+      <w:lvlJc w:val="left"/>
+      <w:pPr>
+        <w:ind w:left="6480" w:hanging="360"/>
+      </w:pPr>
+      <w:rPr>
+        <w:rFonts w:ascii="Wingdings" w:hAnsi="Wingdings" w:hint="default"/>
+      </w:rPr>
+    </w:lvl>
+  </w:abstractNum>
+  <w:abstractNum w:abstractNumId="6" w15:restartNumberingAfterBreak="0">
     <w:nsid w:val="219D45B0"/>
     <w:multiLevelType w:val="hybridMultilevel"/>
     <w:tmpl w:val="22624D8C"/>
@@ -20746,7 +21265,7 @@
       </w:rPr>
     </w:lvl>
   </w:abstractNum>
-  <w:abstractNum w:abstractNumId="6" w15:restartNumberingAfterBreak="0">
+  <w:abstractNum w:abstractNumId="7" w15:restartNumberingAfterBreak="0">
     <w:nsid w:val="279B2F2D"/>
     <w:multiLevelType w:val="hybridMultilevel"/>
     <w:tmpl w:val="9AFAD3DE"/>
@@ -20837,10 +21356,10 @@
       </w:pPr>
     </w:lvl>
   </w:abstractNum>
-  <w:abstractNum w:abstractNumId="7" w15:restartNumberingAfterBreak="0">
-    <w:nsid w:val="407F78C2"/>
+  <w:abstractNum w:abstractNumId="8" w15:restartNumberingAfterBreak="0">
+    <w:nsid w:val="40361F98"/>
     <w:multiLevelType w:val="hybridMultilevel"/>
-    <w:tmpl w:val="F03A6EAE"/>
+    <w:tmpl w:val="6E4860A2"/>
     <w:lvl w:ilvl="0" w:tplc="04090001">
       <w:start w:val="1"/>
       <w:numFmt w:val="bullet"/>
@@ -20950,10 +21469,10 @@
       </w:rPr>
     </w:lvl>
   </w:abstractNum>
-  <w:abstractNum w:abstractNumId="8" w15:restartNumberingAfterBreak="0">
-    <w:nsid w:val="441D3D80"/>
+  <w:abstractNum w:abstractNumId="9" w15:restartNumberingAfterBreak="0">
+    <w:nsid w:val="407F78C2"/>
     <w:multiLevelType w:val="hybridMultilevel"/>
-    <w:tmpl w:val="1BD870D0"/>
+    <w:tmpl w:val="F03A6EAE"/>
     <w:lvl w:ilvl="0" w:tplc="04090001">
       <w:start w:val="1"/>
       <w:numFmt w:val="bullet"/>
@@ -21063,10 +21582,10 @@
       </w:rPr>
     </w:lvl>
   </w:abstractNum>
-  <w:abstractNum w:abstractNumId="9" w15:restartNumberingAfterBreak="0">
-    <w:nsid w:val="490A3E38"/>
+  <w:abstractNum w:abstractNumId="10" w15:restartNumberingAfterBreak="0">
+    <w:nsid w:val="441D3D80"/>
     <w:multiLevelType w:val="hybridMultilevel"/>
-    <w:tmpl w:val="70A4C3CC"/>
+    <w:tmpl w:val="1BD870D0"/>
     <w:lvl w:ilvl="0" w:tplc="04090001">
       <w:start w:val="1"/>
       <w:numFmt w:val="bullet"/>
@@ -21176,10 +21695,10 @@
       </w:rPr>
     </w:lvl>
   </w:abstractNum>
-  <w:abstractNum w:abstractNumId="10" w15:restartNumberingAfterBreak="0">
-    <w:nsid w:val="4CF808AB"/>
+  <w:abstractNum w:abstractNumId="11" w15:restartNumberingAfterBreak="0">
+    <w:nsid w:val="490A3E38"/>
     <w:multiLevelType w:val="hybridMultilevel"/>
-    <w:tmpl w:val="5096FB08"/>
+    <w:tmpl w:val="70A4C3CC"/>
     <w:lvl w:ilvl="0" w:tplc="04090001">
       <w:start w:val="1"/>
       <w:numFmt w:val="bullet"/>
@@ -21289,10 +21808,10 @@
       </w:rPr>
     </w:lvl>
   </w:abstractNum>
-  <w:abstractNum w:abstractNumId="11" w15:restartNumberingAfterBreak="0">
-    <w:nsid w:val="4D3114BB"/>
+  <w:abstractNum w:abstractNumId="12" w15:restartNumberingAfterBreak="0">
+    <w:nsid w:val="4CF808AB"/>
     <w:multiLevelType w:val="hybridMultilevel"/>
-    <w:tmpl w:val="014C362C"/>
+    <w:tmpl w:val="5096FB08"/>
     <w:lvl w:ilvl="0" w:tplc="04090001">
       <w:start w:val="1"/>
       <w:numFmt w:val="bullet"/>
@@ -21402,10 +21921,10 @@
       </w:rPr>
     </w:lvl>
   </w:abstractNum>
-  <w:abstractNum w:abstractNumId="12" w15:restartNumberingAfterBreak="0">
-    <w:nsid w:val="4DA44023"/>
+  <w:abstractNum w:abstractNumId="13" w15:restartNumberingAfterBreak="0">
+    <w:nsid w:val="4D3114BB"/>
     <w:multiLevelType w:val="hybridMultilevel"/>
-    <w:tmpl w:val="8140EB2A"/>
+    <w:tmpl w:val="014C362C"/>
     <w:lvl w:ilvl="0" w:tplc="04090001">
       <w:start w:val="1"/>
       <w:numFmt w:val="bullet"/>
@@ -21515,10 +22034,10 @@
       </w:rPr>
     </w:lvl>
   </w:abstractNum>
-  <w:abstractNum w:abstractNumId="13" w15:restartNumberingAfterBreak="0">
-    <w:nsid w:val="4FAA6045"/>
+  <w:abstractNum w:abstractNumId="14" w15:restartNumberingAfterBreak="0">
+    <w:nsid w:val="4DA44023"/>
     <w:multiLevelType w:val="hybridMultilevel"/>
-    <w:tmpl w:val="44C0D8D4"/>
+    <w:tmpl w:val="8140EB2A"/>
     <w:lvl w:ilvl="0" w:tplc="04090001">
       <w:start w:val="1"/>
       <w:numFmt w:val="bullet"/>
@@ -21628,10 +22147,10 @@
       </w:rPr>
     </w:lvl>
   </w:abstractNum>
-  <w:abstractNum w:abstractNumId="14" w15:restartNumberingAfterBreak="0">
-    <w:nsid w:val="567D4BA1"/>
+  <w:abstractNum w:abstractNumId="15" w15:restartNumberingAfterBreak="0">
+    <w:nsid w:val="4FAA6045"/>
     <w:multiLevelType w:val="hybridMultilevel"/>
-    <w:tmpl w:val="3DCACA7A"/>
+    <w:tmpl w:val="44C0D8D4"/>
     <w:lvl w:ilvl="0" w:tplc="04090001">
       <w:start w:val="1"/>
       <w:numFmt w:val="bullet"/>
@@ -21741,7 +22260,120 @@
       </w:rPr>
     </w:lvl>
   </w:abstractNum>
-  <w:abstractNum w:abstractNumId="15" w15:restartNumberingAfterBreak="0">
+  <w:abstractNum w:abstractNumId="16" w15:restartNumberingAfterBreak="0">
+    <w:nsid w:val="567D4BA1"/>
+    <w:multiLevelType w:val="hybridMultilevel"/>
+    <w:tmpl w:val="3DCACA7A"/>
+    <w:lvl w:ilvl="0" w:tplc="04090001">
+      <w:start w:val="1"/>
+      <w:numFmt w:val="bullet"/>
+      <w:lvlText w:val=""/>
+      <w:lvlJc w:val="left"/>
+      <w:pPr>
+        <w:ind w:left="720" w:hanging="360"/>
+      </w:pPr>
+      <w:rPr>
+        <w:rFonts w:ascii="Symbol" w:hAnsi="Symbol" w:hint="default"/>
+      </w:rPr>
+    </w:lvl>
+    <w:lvl w:ilvl="1" w:tplc="04090003" w:tentative="1">
+      <w:start w:val="1"/>
+      <w:numFmt w:val="bullet"/>
+      <w:lvlText w:val="o"/>
+      <w:lvlJc w:val="left"/>
+      <w:pPr>
+        <w:ind w:left="1440" w:hanging="360"/>
+      </w:pPr>
+      <w:rPr>
+        <w:rFonts w:ascii="Courier New" w:hAnsi="Courier New" w:cs="Courier New" w:hint="default"/>
+      </w:rPr>
+    </w:lvl>
+    <w:lvl w:ilvl="2" w:tplc="04090005" w:tentative="1">
+      <w:start w:val="1"/>
+      <w:numFmt w:val="bullet"/>
+      <w:lvlText w:val=""/>
+      <w:lvlJc w:val="left"/>
+      <w:pPr>
+        <w:ind w:left="2160" w:hanging="360"/>
+      </w:pPr>
+      <w:rPr>
+        <w:rFonts w:ascii="Wingdings" w:hAnsi="Wingdings" w:hint="default"/>
+      </w:rPr>
+    </w:lvl>
+    <w:lvl w:ilvl="3" w:tplc="04090001" w:tentative="1">
+      <w:start w:val="1"/>
+      <w:numFmt w:val="bullet"/>
+      <w:lvlText w:val=""/>
+      <w:lvlJc w:val="left"/>
+      <w:pPr>
+        <w:ind w:left="2880" w:hanging="360"/>
+      </w:pPr>
+      <w:rPr>
+        <w:rFonts w:ascii="Symbol" w:hAnsi="Symbol" w:hint="default"/>
+      </w:rPr>
+    </w:lvl>
+    <w:lvl w:ilvl="4" w:tplc="04090003" w:tentative="1">
+      <w:start w:val="1"/>
+      <w:numFmt w:val="bullet"/>
+      <w:lvlText w:val="o"/>
+      <w:lvlJc w:val="left"/>
+      <w:pPr>
+        <w:ind w:left="3600" w:hanging="360"/>
+      </w:pPr>
+      <w:rPr>
+        <w:rFonts w:ascii="Courier New" w:hAnsi="Courier New" w:cs="Courier New" w:hint="default"/>
+      </w:rPr>
+    </w:lvl>
+    <w:lvl w:ilvl="5" w:tplc="04090005" w:tentative="1">
+      <w:start w:val="1"/>
+      <w:numFmt w:val="bullet"/>
+      <w:lvlText w:val=""/>
+      <w:lvlJc w:val="left"/>
+      <w:pPr>
+        <w:ind w:left="4320" w:hanging="360"/>
+      </w:pPr>
+      <w:rPr>
+        <w:rFonts w:ascii="Wingdings" w:hAnsi="Wingdings" w:hint="default"/>
+      </w:rPr>
+    </w:lvl>
+    <w:lvl w:ilvl="6" w:tplc="04090001" w:tentative="1">
+      <w:start w:val="1"/>
+      <w:numFmt w:val="bullet"/>
+      <w:lvlText w:val=""/>
+      <w:lvlJc w:val="left"/>
+      <w:pPr>
+        <w:ind w:left="5040" w:hanging="360"/>
+      </w:pPr>
+      <w:rPr>
+        <w:rFonts w:ascii="Symbol" w:hAnsi="Symbol" w:hint="default"/>
+      </w:rPr>
+    </w:lvl>
+    <w:lvl w:ilvl="7" w:tplc="04090003" w:tentative="1">
+      <w:start w:val="1"/>
+      <w:numFmt w:val="bullet"/>
+      <w:lvlText w:val="o"/>
+      <w:lvlJc w:val="left"/>
+      <w:pPr>
+        <w:ind w:left="5760" w:hanging="360"/>
+      </w:pPr>
+      <w:rPr>
+        <w:rFonts w:ascii="Courier New" w:hAnsi="Courier New" w:cs="Courier New" w:hint="default"/>
+      </w:rPr>
+    </w:lvl>
+    <w:lvl w:ilvl="8" w:tplc="04090005" w:tentative="1">
+      <w:start w:val="1"/>
+      <w:numFmt w:val="bullet"/>
+      <w:lvlText w:val=""/>
+      <w:lvlJc w:val="left"/>
+      <w:pPr>
+        <w:ind w:left="6480" w:hanging="360"/>
+      </w:pPr>
+      <w:rPr>
+        <w:rFonts w:ascii="Wingdings" w:hAnsi="Wingdings" w:hint="default"/>
+      </w:rPr>
+    </w:lvl>
+  </w:abstractNum>
+  <w:abstractNum w:abstractNumId="17" w15:restartNumberingAfterBreak="0">
     <w:nsid w:val="5DFD6EE9"/>
     <w:multiLevelType w:val="hybridMultilevel"/>
     <w:tmpl w:val="4942CF12"/>
@@ -21854,7 +22486,7 @@
       </w:rPr>
     </w:lvl>
   </w:abstractNum>
-  <w:abstractNum w:abstractNumId="16" w15:restartNumberingAfterBreak="0">
+  <w:abstractNum w:abstractNumId="18" w15:restartNumberingAfterBreak="0">
     <w:nsid w:val="65274EDB"/>
     <w:multiLevelType w:val="hybridMultilevel"/>
     <w:tmpl w:val="F4BA226E"/>
@@ -21967,7 +22599,7 @@
       </w:rPr>
     </w:lvl>
   </w:abstractNum>
-  <w:abstractNum w:abstractNumId="17" w15:restartNumberingAfterBreak="0">
+  <w:abstractNum w:abstractNumId="19" w15:restartNumberingAfterBreak="0">
     <w:nsid w:val="6D1F063E"/>
     <w:multiLevelType w:val="hybridMultilevel"/>
     <w:tmpl w:val="4D6C831A"/>
@@ -22080,7 +22712,7 @@
       </w:rPr>
     </w:lvl>
   </w:abstractNum>
-  <w:abstractNum w:abstractNumId="18" w15:restartNumberingAfterBreak="0">
+  <w:abstractNum w:abstractNumId="20" w15:restartNumberingAfterBreak="0">
     <w:nsid w:val="6D7E5C67"/>
     <w:multiLevelType w:val="multilevel"/>
     <w:tmpl w:val="282A42B2"/>
@@ -22229,7 +22861,7 @@
       </w:rPr>
     </w:lvl>
   </w:abstractNum>
-  <w:abstractNum w:abstractNumId="19" w15:restartNumberingAfterBreak="0">
+  <w:abstractNum w:abstractNumId="21" w15:restartNumberingAfterBreak="0">
     <w:nsid w:val="792A15A3"/>
     <w:multiLevelType w:val="hybridMultilevel"/>
     <w:tmpl w:val="805CBD06"/>
@@ -22373,7 +23005,7 @@
     <w:abstractNumId w:val="3"/>
   </w:num>
   <w:num w:numId="11">
-    <w:abstractNumId w:val="6"/>
+    <w:abstractNumId w:val="7"/>
   </w:num>
   <w:num w:numId="12">
     <w:abstractNumId w:val="3"/>
@@ -22385,7 +23017,7 @@
     </w:lvlOverride>
   </w:num>
   <w:num w:numId="13">
-    <w:abstractNumId w:val="10"/>
+    <w:abstractNumId w:val="12"/>
   </w:num>
   <w:num w:numId="14">
     <w:abstractNumId w:val="3"/>
@@ -22409,55 +23041,61 @@
     </w:lvlOverride>
   </w:num>
   <w:num w:numId="17">
-    <w:abstractNumId w:val="11"/>
+    <w:abstractNumId w:val="13"/>
   </w:num>
   <w:num w:numId="18">
+    <w:abstractNumId w:val="19"/>
+  </w:num>
+  <w:num w:numId="19">
     <w:abstractNumId w:val="17"/>
   </w:num>
-  <w:num w:numId="19">
-    <w:abstractNumId w:val="15"/>
-  </w:num>
   <w:num w:numId="20">
-    <w:abstractNumId w:val="12"/>
+    <w:abstractNumId w:val="14"/>
   </w:num>
   <w:num w:numId="21">
-    <w:abstractNumId w:val="7"/>
+    <w:abstractNumId w:val="9"/>
   </w:num>
   <w:num w:numId="22">
-    <w:abstractNumId w:val="19"/>
+    <w:abstractNumId w:val="21"/>
   </w:num>
   <w:num w:numId="23">
     <w:abstractNumId w:val="0"/>
   </w:num>
   <w:num w:numId="24">
-    <w:abstractNumId w:val="18"/>
+    <w:abstractNumId w:val="20"/>
   </w:num>
   <w:num w:numId="25">
     <w:abstractNumId w:val="4"/>
   </w:num>
   <w:num w:numId="26">
-    <w:abstractNumId w:val="5"/>
+    <w:abstractNumId w:val="6"/>
   </w:num>
   <w:num w:numId="27">
     <w:abstractNumId w:val="1"/>
   </w:num>
   <w:num w:numId="28">
-    <w:abstractNumId w:val="8"/>
+    <w:abstractNumId w:val="10"/>
   </w:num>
   <w:num w:numId="29">
-    <w:abstractNumId w:val="13"/>
+    <w:abstractNumId w:val="15"/>
   </w:num>
   <w:num w:numId="30">
-    <w:abstractNumId w:val="16"/>
+    <w:abstractNumId w:val="18"/>
   </w:num>
   <w:num w:numId="31">
     <w:abstractNumId w:val="2"/>
   </w:num>
   <w:num w:numId="32">
-    <w:abstractNumId w:val="9"/>
+    <w:abstractNumId w:val="11"/>
   </w:num>
   <w:num w:numId="33">
-    <w:abstractNumId w:val="14"/>
+    <w:abstractNumId w:val="16"/>
+  </w:num>
+  <w:num w:numId="34">
+    <w:abstractNumId w:val="8"/>
+  </w:num>
+  <w:num w:numId="35">
+    <w:abstractNumId w:val="5"/>
   </w:num>
 </w:numbering>
 </file>
@@ -24204,7 +24842,7 @@
 </file>
 
 <file path=customXml/itemProps1.xml><?xml version="1.0" encoding="utf-8"?>
-<ds:datastoreItem xmlns:ds="http://schemas.openxmlformats.org/officeDocument/2006/customXml" ds:itemID="{A1FA542D-1C9C-4334-A8A1-81CD2E19DA74}">
+<ds:datastoreItem xmlns:ds="http://schemas.openxmlformats.org/officeDocument/2006/customXml" ds:itemID="{A724CE4D-6D06-4917-92E7-D5D59BCB3E31}">
   <ds:schemaRefs>
     <ds:schemaRef ds:uri="http://schemas.openxmlformats.org/officeDocument/2006/bibliography"/>
   </ds:schemaRefs>

</xml_diff>